<commit_message>
fixes for readme doc
fixes for readme doc
</commit_message>
<xml_diff>
--- a/IpTable/IptablesReadme.docx
+++ b/IpTable/IptablesReadme.docx
@@ -49,23 +49,7 @@
           <w:rFonts w:ascii="Source Sans Pro;sans-serif" w:hAnsi="Source Sans Pro;sans-serif"/>
           <w:color w:val="323232"/>
         </w:rPr>
-        <w:t xml:space="preserve">Configure a </w:t>
-      </w:r>
-      <w:proofErr w:type="spellStart"/>
-      <w:r>
-        <w:rPr>
-          <w:rFonts w:ascii="Source Sans Pro;sans-serif" w:hAnsi="Source Sans Pro;sans-serif"/>
-          <w:color w:val="323232"/>
-        </w:rPr>
-        <w:t>Iptables</w:t>
-      </w:r>
-      <w:proofErr w:type="spellEnd"/>
-      <w:r>
-        <w:rPr>
-          <w:rFonts w:ascii="Source Sans Pro;sans-serif" w:hAnsi="Source Sans Pro;sans-serif"/>
-          <w:color w:val="323232"/>
-        </w:rPr>
-        <w:t xml:space="preserve"> Based Firewall to Accept</w:t>
+        <w:t>Configure a Iptables Based Firewall to Accept</w:t>
       </w:r>
       <w:r>
         <w:rPr>
@@ -138,7 +122,7 @@
           <w:color w:val="969696"/>
           <w:sz w:val="27"/>
         </w:rPr>
-        <w:t xml:space="preserve">Workflow </w:t>
+        <w:t>Workflow to Accept and Drop IPTable based firewall</w:t>
       </w:r>
       <w:r>
         <w:rPr>
@@ -146,7 +130,7 @@
           <w:color w:val="969696"/>
           <w:sz w:val="27"/>
         </w:rPr>
-        <w:t xml:space="preserve">to </w:t>
+        <w:t xml:space="preserve"> on particular port</w:t>
       </w:r>
       <w:r>
         <w:rPr>
@@ -154,85 +138,7 @@
           <w:color w:val="969696"/>
           <w:sz w:val="27"/>
         </w:rPr>
-        <w:t xml:space="preserve">Accept and Drop </w:t>
-      </w:r>
-      <w:proofErr w:type="spellStart"/>
-      <w:r>
-        <w:rPr>
-          <w:rFonts w:ascii="Source Sans Pro;sans-serif" w:hAnsi="Source Sans Pro;sans-serif"/>
-          <w:color w:val="969696"/>
-          <w:sz w:val="27"/>
-        </w:rPr>
-        <w:t>IPTable</w:t>
-      </w:r>
-      <w:proofErr w:type="spellEnd"/>
-      <w:r>
-        <w:rPr>
-          <w:rFonts w:ascii="Source Sans Pro;sans-serif" w:hAnsi="Source Sans Pro;sans-serif"/>
-          <w:color w:val="969696"/>
-          <w:sz w:val="27"/>
-        </w:rPr>
-        <w:t xml:space="preserve"> based firewall</w:t>
-      </w:r>
-      <w:r>
-        <w:rPr>
-          <w:rFonts w:ascii="Source Sans Pro;sans-serif" w:hAnsi="Source Sans Pro;sans-serif"/>
-          <w:color w:val="969696"/>
-          <w:sz w:val="27"/>
-        </w:rPr>
-        <w:t xml:space="preserve"> on particular port</w:t>
-      </w:r>
-      <w:r>
-        <w:rPr>
-          <w:rFonts w:ascii="Source Sans Pro;sans-serif" w:hAnsi="Source Sans Pro;sans-serif"/>
-          <w:color w:val="969696"/>
-          <w:sz w:val="27"/>
-        </w:rPr>
-        <w:t xml:space="preserve">. This bundle has dependency on Core and Validation KIs bundles. For more </w:t>
-      </w:r>
-      <w:r>
-        <w:rPr>
-          <w:rFonts w:ascii="Source Sans Pro;sans-serif" w:hAnsi="Source Sans Pro;sans-serif"/>
-          <w:color w:val="969696"/>
-          <w:sz w:val="27"/>
-        </w:rPr>
-        <w:t xml:space="preserve">information related to </w:t>
-      </w:r>
-      <w:proofErr w:type="spellStart"/>
-      <w:r>
-        <w:rPr>
-          <w:rFonts w:ascii="Source Sans Pro;sans-serif" w:hAnsi="Source Sans Pro;sans-serif"/>
-          <w:color w:val="969696"/>
-          <w:sz w:val="27"/>
-        </w:rPr>
-        <w:t>IPTable</w:t>
-      </w:r>
-      <w:proofErr w:type="spellEnd"/>
-      <w:r>
-        <w:rPr>
-          <w:rFonts w:ascii="Source Sans Pro;sans-serif" w:hAnsi="Source Sans Pro;sans-serif"/>
-          <w:color w:val="969696"/>
-          <w:sz w:val="27"/>
-        </w:rPr>
-        <w:t xml:space="preserve"> based </w:t>
-      </w:r>
-      <w:proofErr w:type="gramStart"/>
-      <w:r>
-        <w:rPr>
-          <w:rFonts w:ascii="Source Sans Pro;sans-serif" w:hAnsi="Source Sans Pro;sans-serif"/>
-          <w:color w:val="969696"/>
-          <w:sz w:val="27"/>
-        </w:rPr>
-        <w:t>firewall ,</w:t>
-      </w:r>
-      <w:proofErr w:type="gramEnd"/>
-      <w:r>
-        <w:rPr>
-          <w:rFonts w:ascii="Source Sans Pro;sans-serif" w:hAnsi="Source Sans Pro;sans-serif"/>
-          <w:color w:val="969696"/>
-          <w:sz w:val="27"/>
-        </w:rPr>
-        <w:t xml:space="preserve"> please check </w:t>
+        <w:t>. This bundle has dependency on Core and Validation KIs bundles. For more information related to IPTable based firewall , please check </w:t>
       </w:r>
       <w:hyperlink r:id="rId7" w:tgtFrame="_blank">
         <w:r>
@@ -243,17 +149,7 @@
             <w:sz w:val="27"/>
             <w:u w:val="none"/>
           </w:rPr>
-          <w:t>https://www.digitalocean.com/community/tutorials/how-to-set</w:t>
-        </w:r>
-        <w:r>
-          <w:rPr>
-            <w:rStyle w:val="InternetLink"/>
-            <w:rFonts w:ascii="Source Sans Pro;sans-serif" w:hAnsi="Source Sans Pro;sans-serif"/>
-            <w:color w:val="428BCA"/>
-            <w:sz w:val="27"/>
-            <w:u w:val="none"/>
-          </w:rPr>
-          <w:t>-up-a-firewall-using-iptables-on-ubuntu-14-04</w:t>
+          <w:t>https://www.digitalocean.com/community/tutorials/how-to-set-up-a-firewall-using-iptables-on-ubuntu-14-04</w:t>
         </w:r>
       </w:hyperlink>
     </w:p>
@@ -333,16 +229,7 @@
           <w:sz w:val="27"/>
           <w:szCs w:val="27"/>
         </w:rPr>
-        <w:t xml:space="preserve">For this reason, Workflow KIs seem to not follow traditional best practices of KI Creation in terms of reusability. They are, however atomic pieces of knowledge, meaning the knowledge cannot be broken down further while still maintaining the same level of </w:t>
-      </w:r>
-      <w:r>
-        <w:rPr>
-          <w:rFonts w:ascii="Arial" w:eastAsia="Times New Roman" w:hAnsi="Arial" w:cs="Arial"/>
-          <w:color w:val="323232"/>
-          <w:sz w:val="27"/>
-          <w:szCs w:val="27"/>
-        </w:rPr>
-        <w:t xml:space="preserve">functionality. </w:t>
+        <w:t xml:space="preserve">For this reason, Workflow KIs seem to not follow traditional best practices of KI Creation in terms of reusability. They are, however atomic pieces of knowledge, meaning the knowledge cannot be broken down further while still maintaining the same level of functionality. </w:t>
       </w:r>
     </w:p>
     <w:p>
@@ -363,27 +250,7 @@
           <w:sz w:val="27"/>
           <w:szCs w:val="27"/>
         </w:rPr>
-        <w:t xml:space="preserve">Due to the controlled nature of the Workflow approach, the Workflow KIs try to structure Tasks like steps in a sequence rather than letting </w:t>
-      </w:r>
-      <w:proofErr w:type="spellStart"/>
-      <w:r>
-        <w:rPr>
-          <w:rFonts w:ascii="Arial" w:eastAsia="Times New Roman" w:hAnsi="Arial" w:cs="Arial"/>
-          <w:color w:val="323232"/>
-          <w:sz w:val="27"/>
-          <w:szCs w:val="27"/>
-        </w:rPr>
-        <w:t>AutoPilot</w:t>
-      </w:r>
-      <w:proofErr w:type="spellEnd"/>
-      <w:r>
-        <w:rPr>
-          <w:rFonts w:ascii="Arial" w:eastAsia="Times New Roman" w:hAnsi="Arial" w:cs="Arial"/>
-          <w:color w:val="323232"/>
-          <w:sz w:val="27"/>
-          <w:szCs w:val="27"/>
-        </w:rPr>
-        <w:t xml:space="preserve"> pick the path to a solution. </w:t>
+        <w:t xml:space="preserve">Due to the controlled nature of the Workflow approach, the Workflow KIs try to structure Tasks like steps in a sequence rather than letting AutoPilot pick the path to a solution. </w:t>
       </w:r>
     </w:p>
     <w:p>
@@ -404,16 +271,7 @@
           <w:sz w:val="27"/>
           <w:szCs w:val="27"/>
         </w:rPr>
-        <w:t>In order to simulate these Workflows, the Knowledge Items ar</w:t>
-      </w:r>
-      <w:r>
-        <w:rPr>
-          <w:rFonts w:ascii="Arial" w:eastAsia="Times New Roman" w:hAnsi="Arial" w:cs="Arial"/>
-          <w:color w:val="323232"/>
-          <w:sz w:val="27"/>
-          <w:szCs w:val="27"/>
-        </w:rPr>
-        <w:t xml:space="preserve">e split into 3 groups: </w:t>
+        <w:t xml:space="preserve">In order to simulate these Workflows, the Knowledge Items are split into 3 groups: </w:t>
       </w:r>
     </w:p>
     <w:p>
@@ -521,27 +379,7 @@
           <w:sz w:val="27"/>
           <w:szCs w:val="27"/>
         </w:rPr>
-        <w:t xml:space="preserve">configure </w:t>
-      </w:r>
-      <w:proofErr w:type="spellStart"/>
-      <w:r>
-        <w:rPr>
-          <w:rFonts w:ascii="Arial" w:eastAsia="Times New Roman" w:hAnsi="Arial" w:cs="Arial"/>
-          <w:color w:val="323232"/>
-          <w:sz w:val="27"/>
-          <w:szCs w:val="27"/>
-        </w:rPr>
-        <w:t>IPTable</w:t>
-      </w:r>
-      <w:proofErr w:type="spellEnd"/>
-      <w:r>
-        <w:rPr>
-          <w:rFonts w:ascii="Arial" w:eastAsia="Times New Roman" w:hAnsi="Arial" w:cs="Arial"/>
-          <w:color w:val="323232"/>
-          <w:sz w:val="27"/>
-          <w:szCs w:val="27"/>
-        </w:rPr>
-        <w:t xml:space="preserve"> based firewall to accept or drop a connection on particular port</w:t>
+        <w:t>configure IPTable based firewall to accept or drop a connection on particular port</w:t>
       </w:r>
       <w:r>
         <w:rPr>
@@ -668,17 +506,7 @@
           <w:szCs w:val="27"/>
           <w:shd w:val="clear" w:color="auto" w:fill="FFFFFF"/>
         </w:rPr>
-        <w:t xml:space="preserve">For this bundle to </w:t>
-      </w:r>
-      <w:r>
-        <w:rPr>
-          <w:rFonts w:ascii="Arial" w:hAnsi="Arial" w:cs="Arial"/>
-          <w:color w:val="323232"/>
-          <w:sz w:val="27"/>
-          <w:szCs w:val="27"/>
-          <w:shd w:val="clear" w:color="auto" w:fill="FFFFFF"/>
-        </w:rPr>
-        <w:t>run, you will need</w:t>
+        <w:t>For this bundle to run, you will need</w:t>
       </w:r>
       <w:r>
         <w:rPr>
@@ -699,29 +527,7 @@
           <w:szCs w:val="27"/>
           <w:shd w:val="clear" w:color="auto" w:fill="FFFFFF"/>
         </w:rPr>
-        <w:t xml:space="preserve">nodes in </w:t>
-      </w:r>
-      <w:proofErr w:type="spellStart"/>
-      <w:r>
-        <w:rPr>
-          <w:rFonts w:ascii="Arial" w:hAnsi="Arial" w:cs="Arial"/>
-          <w:color w:val="323232"/>
-          <w:sz w:val="27"/>
-          <w:szCs w:val="27"/>
-          <w:shd w:val="clear" w:color="auto" w:fill="FFFFFF"/>
-        </w:rPr>
-        <w:t>AutoPilot</w:t>
-      </w:r>
-      <w:proofErr w:type="spellEnd"/>
-      <w:r>
-        <w:rPr>
-          <w:rFonts w:ascii="Arial" w:hAnsi="Arial" w:cs="Arial"/>
-          <w:color w:val="323232"/>
-          <w:sz w:val="27"/>
-          <w:szCs w:val="27"/>
-          <w:shd w:val="clear" w:color="auto" w:fill="FFFFFF"/>
-        </w:rPr>
-        <w:t xml:space="preserve"> engine. For your reference, please see sample nodes below (at the end of this readme).</w:t>
+        <w:t>nodes in AutoPilot engine. For your reference, please see sample nodes below (at the end of this readme).</w:t>
       </w:r>
     </w:p>
     <w:p>
@@ -791,27 +597,7 @@
           <w:sz w:val="27"/>
           <w:szCs w:val="27"/>
         </w:rPr>
-        <w:t xml:space="preserve"> bundle in </w:t>
-      </w:r>
-      <w:proofErr w:type="spellStart"/>
-      <w:r>
-        <w:rPr>
-          <w:rFonts w:ascii="Arial" w:eastAsia="Times New Roman" w:hAnsi="Arial" w:cs="Arial"/>
-          <w:color w:val="323232"/>
-          <w:sz w:val="27"/>
-          <w:szCs w:val="27"/>
-        </w:rPr>
-        <w:t>AutoPilot</w:t>
-      </w:r>
-      <w:proofErr w:type="spellEnd"/>
-      <w:r>
-        <w:rPr>
-          <w:rFonts w:ascii="Arial" w:eastAsia="Times New Roman" w:hAnsi="Arial" w:cs="Arial"/>
-          <w:color w:val="323232"/>
-          <w:sz w:val="27"/>
-          <w:szCs w:val="27"/>
-        </w:rPr>
-        <w:t xml:space="preserve"> engine</w:t>
+        <w:t xml:space="preserve"> bundle in AutoPilot engine</w:t>
       </w:r>
     </w:p>
     <w:p>
@@ -855,27 +641,7 @@
           <w:sz w:val="27"/>
           <w:szCs w:val="27"/>
         </w:rPr>
-        <w:t xml:space="preserve"> bundle in </w:t>
-      </w:r>
-      <w:proofErr w:type="spellStart"/>
-      <w:r>
-        <w:rPr>
-          <w:rFonts w:ascii="Arial" w:eastAsia="Times New Roman" w:hAnsi="Arial" w:cs="Arial"/>
-          <w:color w:val="323232"/>
-          <w:sz w:val="27"/>
-          <w:szCs w:val="27"/>
-        </w:rPr>
-        <w:t>AutoPilot</w:t>
-      </w:r>
-      <w:proofErr w:type="spellEnd"/>
-      <w:r>
-        <w:rPr>
-          <w:rFonts w:ascii="Arial" w:eastAsia="Times New Roman" w:hAnsi="Arial" w:cs="Arial"/>
-          <w:color w:val="323232"/>
-          <w:sz w:val="27"/>
-          <w:szCs w:val="27"/>
-        </w:rPr>
-        <w:t xml:space="preserve"> engine</w:t>
+        <w:t xml:space="preserve"> bundle in AutoPilot engine</w:t>
       </w:r>
     </w:p>
     <w:p>
@@ -900,16 +666,7 @@
           <w:sz w:val="27"/>
           <w:szCs w:val="27"/>
         </w:rPr>
-        <w:t>Put the Workflow KI</w:t>
-      </w:r>
-      <w:r>
-        <w:rPr>
-          <w:rFonts w:ascii="Arial" w:eastAsia="Times New Roman" w:hAnsi="Arial" w:cs="Arial"/>
-          <w:color w:val="323232"/>
-          <w:sz w:val="27"/>
-          <w:szCs w:val="27"/>
-        </w:rPr>
-        <w:t xml:space="preserve"> </w:t>
+        <w:t xml:space="preserve">Put the Workflow KI </w:t>
       </w:r>
       <w:r>
         <w:rPr>
@@ -930,17 +687,7 @@
           <w:szCs w:val="20"/>
           <w:shd w:val="clear" w:color="auto" w:fill="F1F1F1"/>
         </w:rPr>
-        <w:t>.xml</w:t>
-      </w:r>
-      <w:r>
-        <w:rPr>
-          <w:rFonts w:ascii="Consolas" w:eastAsia="Times New Roman" w:hAnsi="Consolas" w:cs="Consolas"/>
-          <w:color w:val="C7254E"/>
-          <w:sz w:val="20"/>
-          <w:szCs w:val="20"/>
-          <w:shd w:val="clear" w:color="auto" w:fill="F1F1F1"/>
-        </w:rPr>
-        <w:t xml:space="preserve"> </w:t>
+        <w:t xml:space="preserve">.xml </w:t>
       </w:r>
       <w:r>
         <w:rPr>
@@ -978,27 +725,7 @@
           <w:sz w:val="27"/>
           <w:szCs w:val="27"/>
         </w:rPr>
-        <w:t xml:space="preserve">(attached with this bundle) in </w:t>
-      </w:r>
-      <w:proofErr w:type="spellStart"/>
-      <w:r>
-        <w:rPr>
-          <w:rFonts w:ascii="Arial" w:eastAsia="Times New Roman" w:hAnsi="Arial" w:cs="Arial"/>
-          <w:color w:val="323232"/>
-          <w:sz w:val="27"/>
-          <w:szCs w:val="27"/>
-        </w:rPr>
-        <w:t>AutoPilot</w:t>
-      </w:r>
-      <w:proofErr w:type="spellEnd"/>
-      <w:r>
-        <w:rPr>
-          <w:rFonts w:ascii="Arial" w:eastAsia="Times New Roman" w:hAnsi="Arial" w:cs="Arial"/>
-          <w:color w:val="323232"/>
-          <w:sz w:val="27"/>
-          <w:szCs w:val="27"/>
-        </w:rPr>
-        <w:t xml:space="preserve"> engine</w:t>
+        <w:t>(attached with this bundle) in AutoPilot engine</w:t>
       </w:r>
     </w:p>
     <w:p>
@@ -1042,27 +769,7 @@
           <w:sz w:val="27"/>
           <w:szCs w:val="27"/>
         </w:rPr>
-        <w:t xml:space="preserve"> in </w:t>
-      </w:r>
-      <w:proofErr w:type="spellStart"/>
-      <w:r>
-        <w:rPr>
-          <w:rFonts w:ascii="Arial" w:eastAsia="Times New Roman" w:hAnsi="Arial" w:cs="Arial"/>
-          <w:color w:val="323232"/>
-          <w:sz w:val="27"/>
-          <w:szCs w:val="27"/>
-        </w:rPr>
-        <w:t>AutoPilot</w:t>
-      </w:r>
-      <w:proofErr w:type="spellEnd"/>
-      <w:r>
-        <w:rPr>
-          <w:rFonts w:ascii="Arial" w:eastAsia="Times New Roman" w:hAnsi="Arial" w:cs="Arial"/>
-          <w:color w:val="323232"/>
-          <w:sz w:val="27"/>
-          <w:szCs w:val="27"/>
-        </w:rPr>
-        <w:t xml:space="preserve"> engine to trigger this KI</w:t>
+        <w:t xml:space="preserve"> in AutoPilot engine to trigger this KI</w:t>
       </w:r>
     </w:p>
     <w:p>
@@ -1121,56 +828,27 @@
           <w:sz w:val="27"/>
           <w:szCs w:val="27"/>
         </w:rPr>
-        <w:t xml:space="preserve">create </w:t>
-      </w:r>
-      <w:proofErr w:type="spellStart"/>
-      <w:r>
-        <w:rPr>
-          <w:rFonts w:ascii="Arial" w:eastAsia="Times New Roman" w:hAnsi="Arial" w:cs="Arial"/>
-          <w:color w:val="323232"/>
-          <w:sz w:val="27"/>
-          <w:szCs w:val="27"/>
-        </w:rPr>
-        <w:t>DataBase</w:t>
-      </w:r>
-      <w:proofErr w:type="spellEnd"/>
-      <w:r>
-        <w:rPr>
-          <w:rFonts w:ascii="Arial" w:eastAsia="Times New Roman" w:hAnsi="Arial" w:cs="Arial"/>
-          <w:color w:val="323232"/>
-          <w:sz w:val="27"/>
-          <w:szCs w:val="27"/>
-        </w:rPr>
-        <w:t xml:space="preserve"> and User on </w:t>
-      </w:r>
-      <w:proofErr w:type="spellStart"/>
-      <w:r>
-        <w:rPr>
-          <w:rFonts w:ascii="Arial" w:eastAsia="Times New Roman" w:hAnsi="Arial" w:cs="Arial"/>
-          <w:color w:val="323232"/>
-          <w:sz w:val="27"/>
-          <w:szCs w:val="27"/>
-        </w:rPr>
-        <w:t>Postgre</w:t>
-      </w:r>
-      <w:proofErr w:type="spellEnd"/>
-      <w:r>
-        <w:rPr>
-          <w:rFonts w:ascii="Arial" w:eastAsia="Times New Roman" w:hAnsi="Arial" w:cs="Arial"/>
-          <w:color w:val="323232"/>
-          <w:sz w:val="27"/>
-          <w:szCs w:val="27"/>
-        </w:rPr>
-        <w:t xml:space="preserve"> </w:t>
-      </w:r>
-      <w:r>
-        <w:rPr>
-          <w:rFonts w:ascii="Arial" w:eastAsia="Times New Roman" w:hAnsi="Arial" w:cs="Arial"/>
-          <w:color w:val="323232"/>
-          <w:sz w:val="27"/>
-          <w:szCs w:val="27"/>
-        </w:rPr>
-        <w:t xml:space="preserve">on your machine (as specified in the </w:t>
+        <w:t>accept or drop a firewall</w:t>
+      </w:r>
+      <w:r>
+        <w:rPr>
+          <w:rFonts w:ascii="Arial" w:eastAsia="Times New Roman" w:hAnsi="Arial" w:cs="Arial"/>
+          <w:color w:val="323232"/>
+          <w:sz w:val="27"/>
+          <w:szCs w:val="27"/>
+        </w:rPr>
+        <w:t xml:space="preserve"> on </w:t>
+      </w:r>
+      <w:bookmarkStart w:id="0" w:name="_GoBack"/>
+      <w:bookmarkEnd w:id="0"/>
+      <w:r>
+        <w:rPr>
+          <w:rFonts w:ascii="Arial" w:eastAsia="Times New Roman" w:hAnsi="Arial" w:cs="Arial"/>
+          <w:color w:val="323232"/>
+          <w:sz w:val="27"/>
+          <w:szCs w:val="27"/>
+        </w:rPr>
+        <w:t xml:space="preserve">your machine (as specified in the </w:t>
       </w:r>
       <w:r>
         <w:rPr>
@@ -1290,25 +968,7 @@
           <w:sz w:val="24"/>
           <w:szCs w:val="24"/>
         </w:rPr>
-        <w:t xml:space="preserve"> </w:t>
-      </w:r>
-      <w:proofErr w:type="spellStart"/>
-      <w:r>
-        <w:rPr>
-          <w:rFonts w:ascii="Arial" w:hAnsi="Arial" w:cs="Arial"/>
-          <w:sz w:val="24"/>
-          <w:szCs w:val="24"/>
-        </w:rPr>
-        <w:t>Iptables</w:t>
-      </w:r>
-      <w:proofErr w:type="spellEnd"/>
-      <w:r>
-        <w:rPr>
-          <w:rFonts w:ascii="Arial" w:hAnsi="Arial" w:cs="Arial"/>
-          <w:sz w:val="24"/>
-          <w:szCs w:val="24"/>
-        </w:rPr>
-        <w:t xml:space="preserve"> </w:t>
+        <w:t xml:space="preserve"> Iptables </w:t>
       </w:r>
       <w:r>
         <w:rPr>
@@ -1363,25 +1023,7 @@
           <w:sz w:val="24"/>
           <w:szCs w:val="24"/>
         </w:rPr>
-        <w:t xml:space="preserve"> </w:t>
-      </w:r>
-      <w:proofErr w:type="spellStart"/>
-      <w:r>
-        <w:rPr>
-          <w:rFonts w:ascii="Arial" w:hAnsi="Arial" w:cs="Arial"/>
-          <w:sz w:val="24"/>
-          <w:szCs w:val="24"/>
-        </w:rPr>
-        <w:t>iptables</w:t>
-      </w:r>
-      <w:proofErr w:type="spellEnd"/>
-      <w:r>
-        <w:rPr>
-          <w:rFonts w:ascii="Arial" w:hAnsi="Arial" w:cs="Arial"/>
-          <w:sz w:val="24"/>
-          <w:szCs w:val="24"/>
-        </w:rPr>
-        <w:t>-persistent</w:t>
+        <w:t xml:space="preserve"> iptables-persistent</w:t>
       </w:r>
     </w:p>
     <w:p>
@@ -1407,23 +1049,13 @@
         </w:rPr>
         <w:t xml:space="preserve">Start </w:t>
       </w:r>
-      <w:proofErr w:type="spellStart"/>
       <w:r>
         <w:rPr>
           <w:rFonts w:ascii="Arial" w:hAnsi="Arial" w:cs="Arial"/>
           <w:sz w:val="24"/>
           <w:szCs w:val="24"/>
         </w:rPr>
-        <w:t>iptables</w:t>
-      </w:r>
-      <w:proofErr w:type="spellEnd"/>
-      <w:r>
-        <w:rPr>
-          <w:rFonts w:ascii="Arial" w:hAnsi="Arial" w:cs="Arial"/>
-          <w:sz w:val="24"/>
-          <w:szCs w:val="24"/>
-        </w:rPr>
-        <w:t>-persistent</w:t>
+        <w:t>iptables-persistent</w:t>
       </w:r>
       <w:r>
         <w:rPr>
@@ -1484,150 +1116,55 @@
         <w:pStyle w:val="NoSpacing"/>
       </w:pPr>
       <w:r>
-        <w:t xml:space="preserve">  </w:t>
-      </w:r>
-      <w:proofErr w:type="spellStart"/>
-      <w:r>
-        <w:t>NodeID</w:t>
-      </w:r>
-      <w:proofErr w:type="spellEnd"/>
-      <w:r>
-        <w:t xml:space="preserve">: </w:t>
-      </w:r>
-      <w:proofErr w:type="spellStart"/>
-      <w:r>
-        <w:t>OpexSoftware</w:t>
-      </w:r>
-      <w:proofErr w:type="gramStart"/>
-      <w:r>
-        <w:t>:Workflow:Application:EnterpriseInfrastructure</w:t>
-      </w:r>
-      <w:proofErr w:type="spellEnd"/>
-      <w:proofErr w:type="gramEnd"/>
-    </w:p>
-    <w:p>
-      <w:pPr>
-        <w:pStyle w:val="NoSpacing"/>
-      </w:pPr>
-      <w:r>
-        <w:t xml:space="preserve">  </w:t>
-      </w:r>
-      <w:proofErr w:type="spellStart"/>
-      <w:proofErr w:type="gramStart"/>
-      <w:r>
-        <w:t>xmlns</w:t>
-      </w:r>
-      <w:proofErr w:type="spellEnd"/>
-      <w:proofErr w:type="gramEnd"/>
-      <w:r>
-        <w:t>: http://www.arago.de/IssueSchema</w:t>
-      </w:r>
-    </w:p>
-    <w:p>
-      <w:pPr>
-        <w:pStyle w:val="NoSpacing"/>
-      </w:pPr>
-      <w:r>
-        <w:t xml:space="preserve">  </w:t>
-      </w:r>
-      <w:proofErr w:type="spellStart"/>
-      <w:r>
-        <w:t>IssueSubject</w:t>
-      </w:r>
-      <w:proofErr w:type="spellEnd"/>
-      <w:r>
-        <w:t xml:space="preserve">: 'Configure </w:t>
-      </w:r>
-      <w:proofErr w:type="gramStart"/>
-      <w:r>
-        <w:t>a</w:t>
-      </w:r>
-      <w:proofErr w:type="gramEnd"/>
-      <w:r>
-        <w:t xml:space="preserve"> </w:t>
-      </w:r>
-      <w:proofErr w:type="spellStart"/>
-      <w:r>
-        <w:t>Iptables</w:t>
-      </w:r>
-      <w:proofErr w:type="spellEnd"/>
-      <w:r>
-        <w:t xml:space="preserve"> </w:t>
-      </w:r>
-      <w:r>
-        <w:t>Based Firewall to accept a connection'</w:t>
-      </w:r>
-    </w:p>
-    <w:p>
-      <w:pPr>
-        <w:pStyle w:val="NoSpacing"/>
-      </w:pPr>
-      <w:r>
-        <w:t xml:space="preserve">  </w:t>
-      </w:r>
-      <w:proofErr w:type="spellStart"/>
-      <w:r>
-        <w:t>ConfigureIptableBasedFirewallAcceptWorkflow</w:t>
-      </w:r>
-      <w:proofErr w:type="spellEnd"/>
-      <w:r>
-        <w:t xml:space="preserve">: </w:t>
-      </w:r>
-    </w:p>
-    <w:p>
-      <w:pPr>
-        <w:pStyle w:val="NoSpacing"/>
-      </w:pPr>
-      <w:r>
-        <w:t xml:space="preserve">    </w:t>
-      </w:r>
-      <w:proofErr w:type="spellStart"/>
-      <w:r>
-        <w:t>TargetApp</w:t>
-      </w:r>
-      <w:proofErr w:type="spellEnd"/>
-      <w:r>
-        <w:t xml:space="preserve">: </w:t>
-      </w:r>
-      <w:proofErr w:type="spellStart"/>
-      <w:r>
-        <w:t>EnterpriseInfrastructure</w:t>
-      </w:r>
-      <w:proofErr w:type="spellEnd"/>
-      <w:r>
-        <w:t xml:space="preserve">  </w:t>
-      </w:r>
-    </w:p>
-    <w:p>
-      <w:pPr>
-        <w:pStyle w:val="NoSpacing"/>
-      </w:pPr>
-      <w:r>
-        <w:t xml:space="preserve">    </w:t>
-      </w:r>
-      <w:proofErr w:type="spellStart"/>
-      <w:r>
-        <w:t>TargetMachine</w:t>
-      </w:r>
-      <w:proofErr w:type="spellEnd"/>
-      <w:r>
-        <w:t>: BD</w:t>
-      </w:r>
-    </w:p>
-    <w:p>
-      <w:pPr>
-        <w:pStyle w:val="NoSpacing"/>
-      </w:pPr>
-      <w:r>
-        <w:t xml:space="preserve">    </w:t>
-      </w:r>
-      <w:proofErr w:type="spellStart"/>
-      <w:r>
-        <w:t>TargetState</w:t>
-      </w:r>
-      <w:proofErr w:type="spellEnd"/>
-      <w:r>
-        <w:t>: Created</w:t>
+        <w:t xml:space="preserve">  NodeID: OpexSoftware:Workflow:Application:EnterpriseInfrastructure</w:t>
+      </w:r>
+    </w:p>
+    <w:p>
+      <w:pPr>
+        <w:pStyle w:val="NoSpacing"/>
+      </w:pPr>
+      <w:r>
+        <w:t xml:space="preserve">  xmlns: http://www.arago.de/IssueSchema</w:t>
+      </w:r>
+    </w:p>
+    <w:p>
+      <w:pPr>
+        <w:pStyle w:val="NoSpacing"/>
+      </w:pPr>
+      <w:r>
+        <w:t xml:space="preserve">  IssueSubject: 'Configure a Iptables Based Firewall to accept a connection'</w:t>
+      </w:r>
+    </w:p>
+    <w:p>
+      <w:pPr>
+        <w:pStyle w:val="NoSpacing"/>
+      </w:pPr>
+      <w:r>
+        <w:t xml:space="preserve">  ConfigureIptableBasedFirewallAcceptWorkflow: </w:t>
+      </w:r>
+    </w:p>
+    <w:p>
+      <w:pPr>
+        <w:pStyle w:val="NoSpacing"/>
+      </w:pPr>
+      <w:r>
+        <w:t xml:space="preserve">    TargetApp: EnterpriseInfrastructure  </w:t>
+      </w:r>
+    </w:p>
+    <w:p>
+      <w:pPr>
+        <w:pStyle w:val="NoSpacing"/>
+      </w:pPr>
+      <w:r>
+        <w:t xml:space="preserve">    TargetMachine: BD</w:t>
+      </w:r>
+    </w:p>
+    <w:p>
+      <w:pPr>
+        <w:pStyle w:val="NoSpacing"/>
+      </w:pPr>
+      <w:r>
+        <w:t xml:space="preserve">    TargetState: Created</w:t>
       </w:r>
     </w:p>
     <w:p>
@@ -1636,60 +1173,31 @@
       </w:pPr>
       <w:r>
         <w:lastRenderedPageBreak/>
-        <w:t xml:space="preserve">    </w:t>
-      </w:r>
-      <w:proofErr w:type="spellStart"/>
-      <w:r>
-        <w:t>ProtocolOfRule</w:t>
-      </w:r>
-      <w:proofErr w:type="spellEnd"/>
-      <w:r>
-        <w:t xml:space="preserve">: </w:t>
-      </w:r>
-      <w:proofErr w:type="spellStart"/>
-      <w:r>
-        <w:t>tcp</w:t>
-      </w:r>
-      <w:proofErr w:type="spellEnd"/>
-    </w:p>
-    <w:p>
-      <w:pPr>
-        <w:pStyle w:val="NoSpacing"/>
-      </w:pPr>
-      <w:r>
-        <w:t xml:space="preserve">    </w:t>
-      </w:r>
-      <w:proofErr w:type="spellStart"/>
-      <w:r>
-        <w:t>PortToAccept</w:t>
-      </w:r>
-      <w:proofErr w:type="spellEnd"/>
-      <w:r>
-        <w:t>: 80</w:t>
-      </w:r>
-    </w:p>
-    <w:p>
-      <w:pPr>
-        <w:pStyle w:val="NoSpacing"/>
-      </w:pPr>
-      <w:r>
-        <w:t xml:space="preserve">    User: </w:t>
-      </w:r>
-      <w:proofErr w:type="spellStart"/>
-      <w:r>
-        <w:t>bhagyashree</w:t>
-      </w:r>
-      <w:proofErr w:type="spellEnd"/>
-    </w:p>
-    <w:p>
-      <w:pPr>
-        <w:pStyle w:val="NoSpacing"/>
-      </w:pPr>
-      <w:r>
-        <w:t xml:space="preserve">    Host: </w:t>
-      </w:r>
-      <w:r>
-        <w:t>192.168.1.89</w:t>
+        <w:t xml:space="preserve">    ProtocolOfRule: tcp</w:t>
+      </w:r>
+    </w:p>
+    <w:p>
+      <w:pPr>
+        <w:pStyle w:val="NoSpacing"/>
+      </w:pPr>
+      <w:r>
+        <w:t xml:space="preserve">    PortToAccept: 80</w:t>
+      </w:r>
+    </w:p>
+    <w:p>
+      <w:pPr>
+        <w:pStyle w:val="NoSpacing"/>
+      </w:pPr>
+      <w:r>
+        <w:t xml:space="preserve">    User: bhagyashree</w:t>
+      </w:r>
+    </w:p>
+    <w:p>
+      <w:pPr>
+        <w:pStyle w:val="NoSpacing"/>
+      </w:pPr>
+      <w:r>
+        <w:t xml:space="preserve">    Host: 192.168.1.89</w:t>
       </w:r>
     </w:p>
     <w:p>
@@ -1715,198 +1223,80 @@
         <w:pStyle w:val="NoSpacing"/>
       </w:pPr>
       <w:r>
-        <w:t xml:space="preserve">  </w:t>
-      </w:r>
-      <w:proofErr w:type="spellStart"/>
-      <w:r>
-        <w:t>NodeID</w:t>
-      </w:r>
-      <w:proofErr w:type="spellEnd"/>
-      <w:r>
-        <w:t xml:space="preserve">: </w:t>
-      </w:r>
-      <w:proofErr w:type="spellStart"/>
-      <w:r>
-        <w:t>OpexSoftware</w:t>
-      </w:r>
-      <w:proofErr w:type="gramStart"/>
-      <w:r>
-        <w:t>:Workflow:Application:EnterpriseInfrastructure</w:t>
-      </w:r>
-      <w:proofErr w:type="spellEnd"/>
-      <w:proofErr w:type="gramEnd"/>
-    </w:p>
-    <w:p>
-      <w:pPr>
-        <w:pStyle w:val="NoSpacing"/>
-      </w:pPr>
-      <w:r>
-        <w:t xml:space="preserve">  </w:t>
-      </w:r>
-      <w:proofErr w:type="spellStart"/>
-      <w:proofErr w:type="gramStart"/>
-      <w:r>
-        <w:t>xmlns</w:t>
-      </w:r>
-      <w:proofErr w:type="spellEnd"/>
-      <w:proofErr w:type="gramEnd"/>
-      <w:r>
-        <w:t>: http://www.arago.de/IssueSchema</w:t>
-      </w:r>
-    </w:p>
-    <w:p>
-      <w:pPr>
-        <w:pStyle w:val="NoSpacing"/>
-      </w:pPr>
-      <w:r>
-        <w:t xml:space="preserve">  </w:t>
-      </w:r>
-      <w:proofErr w:type="spellStart"/>
-      <w:r>
-        <w:t>IssueSubject</w:t>
-      </w:r>
-      <w:proofErr w:type="spellEnd"/>
-      <w:r>
-        <w:t xml:space="preserve">: 'Configure </w:t>
-      </w:r>
-      <w:proofErr w:type="gramStart"/>
-      <w:r>
-        <w:t>a</w:t>
-      </w:r>
-      <w:proofErr w:type="gramEnd"/>
-      <w:r>
-        <w:t xml:space="preserve"> </w:t>
-      </w:r>
-      <w:proofErr w:type="spellStart"/>
-      <w:r>
-        <w:t>Iptables</w:t>
-      </w:r>
-      <w:proofErr w:type="spellEnd"/>
-      <w:r>
-        <w:t xml:space="preserve"> Based Firewall to Drop a connection'</w:t>
-      </w:r>
-    </w:p>
-    <w:p>
-      <w:pPr>
-        <w:pStyle w:val="NoSpacing"/>
-      </w:pPr>
-      <w:r>
-        <w:t xml:space="preserve">  </w:t>
-      </w:r>
-      <w:proofErr w:type="spellStart"/>
-      <w:r>
-        <w:t>ConfigureIptableBasedFirewallDropWorkflow</w:t>
-      </w:r>
-      <w:proofErr w:type="spellEnd"/>
-      <w:r>
-        <w:t xml:space="preserve">: </w:t>
-      </w:r>
-    </w:p>
-    <w:p>
-      <w:pPr>
-        <w:pStyle w:val="NoSpacing"/>
-      </w:pPr>
-      <w:r>
-        <w:t xml:space="preserve">    </w:t>
-      </w:r>
-      <w:proofErr w:type="spellStart"/>
-      <w:r>
-        <w:t>TargetApp</w:t>
-      </w:r>
-      <w:proofErr w:type="spellEnd"/>
-      <w:r>
-        <w:t xml:space="preserve">: </w:t>
-      </w:r>
-      <w:proofErr w:type="spellStart"/>
-      <w:r>
-        <w:t>EnterpriseInfrastructure</w:t>
-      </w:r>
-      <w:proofErr w:type="spellEnd"/>
-      <w:r>
-        <w:t xml:space="preserve">  </w:t>
-      </w:r>
-    </w:p>
-    <w:p>
-      <w:pPr>
-        <w:pStyle w:val="NoSpacing"/>
-      </w:pPr>
-      <w:r>
-        <w:t xml:space="preserve">    </w:t>
-      </w:r>
-      <w:proofErr w:type="spellStart"/>
-      <w:r>
-        <w:t>TargetMachine</w:t>
-      </w:r>
-      <w:proofErr w:type="spellEnd"/>
-      <w:r>
-        <w:t>: BD</w:t>
-      </w:r>
-    </w:p>
-    <w:p>
-      <w:pPr>
-        <w:pStyle w:val="NoSpacing"/>
-      </w:pPr>
-      <w:r>
-        <w:t xml:space="preserve">    </w:t>
-      </w:r>
-      <w:proofErr w:type="spellStart"/>
-      <w:r>
-        <w:t>TargetState</w:t>
-      </w:r>
-      <w:proofErr w:type="spellEnd"/>
-      <w:r>
-        <w:t>: Created</w:t>
-      </w:r>
-    </w:p>
-    <w:p>
-      <w:pPr>
-        <w:pStyle w:val="NoSpacing"/>
-      </w:pPr>
-      <w:r>
-        <w:t xml:space="preserve">    </w:t>
-      </w:r>
-      <w:proofErr w:type="spellStart"/>
-      <w:r>
-        <w:t>ProtocolOfRule</w:t>
-      </w:r>
-      <w:proofErr w:type="spellEnd"/>
-      <w:r>
-        <w:t xml:space="preserve">: </w:t>
-      </w:r>
-      <w:proofErr w:type="spellStart"/>
-      <w:r>
-        <w:t>tcp</w:t>
-      </w:r>
-      <w:proofErr w:type="spellEnd"/>
-    </w:p>
-    <w:p>
-      <w:pPr>
-        <w:pStyle w:val="NoSpacing"/>
-      </w:pPr>
-      <w:r>
-        <w:t xml:space="preserve">    </w:t>
-      </w:r>
-      <w:proofErr w:type="spellStart"/>
-      <w:r>
-        <w:t>PortToDrop</w:t>
-      </w:r>
-      <w:proofErr w:type="spellEnd"/>
-      <w:r>
-        <w:t>: 80</w:t>
-      </w:r>
-    </w:p>
-    <w:p>
-      <w:pPr>
-        <w:pStyle w:val="NoSpacing"/>
-      </w:pPr>
-      <w:r>
-        <w:t xml:space="preserve">    User: </w:t>
-      </w:r>
-      <w:proofErr w:type="spellStart"/>
-      <w:r>
-        <w:t>bhagyashree</w:t>
-      </w:r>
-      <w:proofErr w:type="spellEnd"/>
+        <w:t xml:space="preserve">  NodeID: OpexSoftware:Workflow:Application:EnterpriseInfrastructure</w:t>
+      </w:r>
+    </w:p>
+    <w:p>
+      <w:pPr>
+        <w:pStyle w:val="NoSpacing"/>
+      </w:pPr>
+      <w:r>
+        <w:t xml:space="preserve">  xmlns: http://www.arago.de/IssueSchema</w:t>
+      </w:r>
+    </w:p>
+    <w:p>
+      <w:pPr>
+        <w:pStyle w:val="NoSpacing"/>
+      </w:pPr>
+      <w:r>
+        <w:t xml:space="preserve">  IssueSubject: 'Configure a Iptables Based Firewall to Drop a connection'</w:t>
+      </w:r>
+    </w:p>
+    <w:p>
+      <w:pPr>
+        <w:pStyle w:val="NoSpacing"/>
+      </w:pPr>
+      <w:r>
+        <w:t xml:space="preserve">  ConfigureIptableBasedFirewallDropWorkflow: </w:t>
+      </w:r>
+    </w:p>
+    <w:p>
+      <w:pPr>
+        <w:pStyle w:val="NoSpacing"/>
+      </w:pPr>
+      <w:r>
+        <w:t xml:space="preserve">    TargetApp: EnterpriseInfrastructure  </w:t>
+      </w:r>
+    </w:p>
+    <w:p>
+      <w:pPr>
+        <w:pStyle w:val="NoSpacing"/>
+      </w:pPr>
+      <w:r>
+        <w:t xml:space="preserve">    TargetMachine: BD</w:t>
+      </w:r>
+    </w:p>
+    <w:p>
+      <w:pPr>
+        <w:pStyle w:val="NoSpacing"/>
+      </w:pPr>
+      <w:r>
+        <w:t xml:space="preserve">    TargetState: Created</w:t>
+      </w:r>
+    </w:p>
+    <w:p>
+      <w:pPr>
+        <w:pStyle w:val="NoSpacing"/>
+      </w:pPr>
+      <w:r>
+        <w:t xml:space="preserve">    ProtocolOfRule: tcp</w:t>
+      </w:r>
+    </w:p>
+    <w:p>
+      <w:pPr>
+        <w:pStyle w:val="NoSpacing"/>
+      </w:pPr>
+      <w:r>
+        <w:t xml:space="preserve">    PortToDrop: 80</w:t>
+      </w:r>
+    </w:p>
+    <w:p>
+      <w:pPr>
+        <w:pStyle w:val="NoSpacing"/>
+      </w:pPr>
+      <w:r>
+        <w:t xml:space="preserve">    User: bhagyashree</w:t>
+      </w:r>
     </w:p>
     <w:p>
       <w:pPr>
@@ -1952,84 +1342,25 @@
         <w:pStyle w:val="NoSpacing"/>
       </w:pPr>
       <w:r>
-        <w:t xml:space="preserve">&lt;Linux </w:t>
-      </w:r>
-      <w:proofErr w:type="spellStart"/>
-      <w:r>
-        <w:t>xmlns</w:t>
-      </w:r>
-      <w:proofErr w:type="spellEnd"/>
-      <w:r>
-        <w:t>="http://mars-o-matic.com" ID="</w:t>
-      </w:r>
-      <w:proofErr w:type="spellStart"/>
-      <w:r>
-        <w:t>OpexSoftware</w:t>
-      </w:r>
-      <w:proofErr w:type="gramStart"/>
-      <w:r>
-        <w:t>:Workflow:Machine:BD</w:t>
-      </w:r>
-      <w:proofErr w:type="spellEnd"/>
-      <w:proofErr w:type="gramEnd"/>
-      <w:r>
-        <w:t>"</w:t>
-      </w:r>
-    </w:p>
-    <w:p>
-      <w:pPr>
-        <w:pStyle w:val="NoSpacing"/>
-      </w:pPr>
-      <w:r>
-        <w:tab/>
-      </w:r>
-      <w:proofErr w:type="spellStart"/>
-      <w:r>
-        <w:t>HasAgentType_WatchMe</w:t>
-      </w:r>
-      <w:proofErr w:type="spellEnd"/>
-      <w:r>
-        <w:t xml:space="preserve">="False" </w:t>
-      </w:r>
-      <w:proofErr w:type="spellStart"/>
-      <w:r>
-        <w:t>MachineArchitecture</w:t>
-      </w:r>
-      <w:proofErr w:type="spellEnd"/>
-      <w:r>
-        <w:t>="x86_64"</w:t>
-      </w:r>
-    </w:p>
-    <w:p>
-      <w:pPr>
-        <w:pStyle w:val="NoSpacing"/>
-      </w:pPr>
-      <w:r>
-        <w:tab/>
-      </w:r>
-      <w:proofErr w:type="spellStart"/>
-      <w:r>
-        <w:t>NodeType</w:t>
-      </w:r>
-      <w:proofErr w:type="spellEnd"/>
-      <w:r>
-        <w:t xml:space="preserve">="Machine" </w:t>
-      </w:r>
-      <w:proofErr w:type="spellStart"/>
-      <w:r>
-        <w:t>MachineClass</w:t>
-      </w:r>
-      <w:proofErr w:type="spellEnd"/>
-      <w:r>
-        <w:t xml:space="preserve">="Linux" </w:t>
-      </w:r>
-      <w:proofErr w:type="spellStart"/>
-      <w:r>
-        <w:t>NodeName</w:t>
-      </w:r>
-      <w:proofErr w:type="spellEnd"/>
-      <w:r>
-        <w:t>="BD"&gt;</w:t>
+        <w:t>&lt;Linux xmlns="http://mars-o-matic.com" ID="OpexSoftware:Workflow:Machine:BD"</w:t>
+      </w:r>
+    </w:p>
+    <w:p>
+      <w:pPr>
+        <w:pStyle w:val="NoSpacing"/>
+      </w:pPr>
+      <w:r>
+        <w:tab/>
+        <w:t>HasAgentType_WatchMe="False" MachineArchitecture="x86_64"</w:t>
+      </w:r>
+    </w:p>
+    <w:p>
+      <w:pPr>
+        <w:pStyle w:val="NoSpacing"/>
+      </w:pPr>
+      <w:r>
+        <w:tab/>
+        <w:t>NodeType="Machine" MachineClass="Linux" NodeName="BD"&gt;</w:t>
       </w:r>
     </w:p>
     <w:p>
@@ -2050,23 +1381,7 @@
       </w:r>
       <w:r>
         <w:tab/>
-        <w:t>&lt;Node ID="</w:t>
-      </w:r>
-      <w:proofErr w:type="spellStart"/>
-      <w:r>
-        <w:t>OpexSoft</w:t>
-      </w:r>
-      <w:r>
-        <w:t>ware</w:t>
-      </w:r>
-      <w:proofErr w:type="gramStart"/>
-      <w:r>
-        <w:t>:Workflow:Software:IpTable</w:t>
-      </w:r>
-      <w:proofErr w:type="spellEnd"/>
-      <w:proofErr w:type="gramEnd"/>
-      <w:r>
-        <w:t>" /&gt;</w:t>
+        <w:t>&lt;Node ID="OpexSoftware:Workflow:Software:IpTable" /&gt;</w:t>
       </w:r>
     </w:p>
     <w:p>
@@ -2087,23 +1402,7 @@
       </w:r>
       <w:r>
         <w:tab/>
-        <w:t>&lt;</w:t>
-      </w:r>
-      <w:proofErr w:type="spellStart"/>
-      <w:r>
-        <w:t>CustomerInformation</w:t>
-      </w:r>
-      <w:proofErr w:type="spellEnd"/>
-      <w:r>
-        <w:t xml:space="preserve"> ID="opex.com" Name="</w:t>
-      </w:r>
-      <w:proofErr w:type="spellStart"/>
-      <w:r>
-        <w:t>opex</w:t>
-      </w:r>
-      <w:proofErr w:type="spellEnd"/>
-      <w:r>
-        <w:t>"/&gt;</w:t>
+        <w:t>&lt;CustomerInformation ID="opex.com" Name="opex"/&gt;</w:t>
       </w:r>
     </w:p>
     <w:p>
@@ -2124,77 +1423,19 @@
       </w:r>
       <w:r>
         <w:tab/>
-        <w:t>&lt;</w:t>
-      </w:r>
-      <w:proofErr w:type="spellStart"/>
-      <w:proofErr w:type="gramStart"/>
-      <w:r>
-        <w:t>ssh</w:t>
-      </w:r>
-      <w:proofErr w:type="spellEnd"/>
-      <w:proofErr w:type="gramEnd"/>
-      <w:r>
-        <w:t xml:space="preserve"> User="</w:t>
-      </w:r>
-      <w:proofErr w:type="spellStart"/>
-      <w:r>
-        <w:t>bhagyashree</w:t>
-      </w:r>
-      <w:proofErr w:type="spellEnd"/>
-      <w:r>
-        <w:t>" /&gt;</w:t>
-      </w:r>
-    </w:p>
-    <w:p>
-      <w:pPr>
-        <w:pStyle w:val="NoSpacing"/>
-      </w:pPr>
-      <w:r>
-        <w:tab/>
-      </w:r>
-      <w:r>
-        <w:tab/>
-        <w:t>&lt;</w:t>
-      </w:r>
-      <w:proofErr w:type="spellStart"/>
-      <w:r>
-        <w:t>PasswordPolicy</w:t>
-      </w:r>
-      <w:proofErr w:type="spellEnd"/>
-      <w:r>
-        <w:t xml:space="preserve"> </w:t>
-      </w:r>
-      <w:proofErr w:type="spellStart"/>
-      <w:r>
-        <w:t>MinLength</w:t>
-      </w:r>
-      <w:proofErr w:type="spellEnd"/>
-      <w:r>
-        <w:t xml:space="preserve">="8" </w:t>
-      </w:r>
-      <w:proofErr w:type="spellStart"/>
-      <w:r>
-        <w:t>MaxLength</w:t>
-      </w:r>
-      <w:proofErr w:type="spellEnd"/>
-      <w:r>
-        <w:t xml:space="preserve">="14" </w:t>
-      </w:r>
-      <w:proofErr w:type="spellStart"/>
-      <w:r>
-        <w:t>CharSet</w:t>
-      </w:r>
-      <w:proofErr w:type="spellEnd"/>
-      <w:r>
-        <w:t>="</w:t>
-      </w:r>
-      <w:proofErr w:type="spellStart"/>
-      <w:r>
-        <w:t>alnum</w:t>
-      </w:r>
-      <w:proofErr w:type="spellEnd"/>
-      <w:r>
-        <w:t>" /&gt;</w:t>
+        <w:t>&lt;ssh User="bhagyashree" /&gt;</w:t>
+      </w:r>
+    </w:p>
+    <w:p>
+      <w:pPr>
+        <w:pStyle w:val="NoSpacing"/>
+      </w:pPr>
+      <w:r>
+        <w:tab/>
+      </w:r>
+      <w:r>
+        <w:tab/>
+        <w:t>&lt;PasswordPolicy MinLength="8" MaxLength="14" CharSet="alnum" /&gt;</w:t>
       </w:r>
     </w:p>
     <w:p>
@@ -2212,63 +1453,28 @@
       </w:pPr>
       <w:r>
         <w:tab/>
-        <w:t>&lt;</w:t>
-      </w:r>
-      <w:proofErr w:type="spellStart"/>
-      <w:r>
-        <w:t>OSInformation</w:t>
-      </w:r>
-      <w:proofErr w:type="spellEnd"/>
-      <w:r>
-        <w:t xml:space="preserve"> Name="Ubun</w:t>
-      </w:r>
-      <w:r>
-        <w:t xml:space="preserve">tu" </w:t>
-      </w:r>
-      <w:proofErr w:type="spellStart"/>
-      <w:r>
-        <w:t>MajorVersion</w:t>
-      </w:r>
-      <w:proofErr w:type="spellEnd"/>
-      <w:r>
-        <w:t>="14" Vendor="Ubuntu" /&gt;</w:t>
-      </w:r>
-    </w:p>
-    <w:p>
-      <w:pPr>
-        <w:pStyle w:val="NoSpacing"/>
-      </w:pPr>
-      <w:r>
-        <w:tab/>
-        <w:t>&lt;</w:t>
-      </w:r>
-      <w:proofErr w:type="spellStart"/>
-      <w:r>
-        <w:t>NetworkInformation</w:t>
-      </w:r>
-      <w:proofErr w:type="spellEnd"/>
-      <w:r>
-        <w:t>&gt;</w:t>
-      </w:r>
-    </w:p>
-    <w:p>
-      <w:pPr>
-        <w:pStyle w:val="NoSpacing"/>
-      </w:pPr>
-      <w:r>
-        <w:tab/>
-      </w:r>
-      <w:r>
-        <w:tab/>
-        <w:t>&lt;</w:t>
-      </w:r>
-      <w:proofErr w:type="spellStart"/>
-      <w:r>
-        <w:t>InterfaceInformation</w:t>
-      </w:r>
-      <w:proofErr w:type="spellEnd"/>
-      <w:r>
-        <w:t>&gt;</w:t>
+        <w:t>&lt;OSInformation Name="Ubuntu" MajorVersion="14" Vendor="Ubuntu" /&gt;</w:t>
+      </w:r>
+    </w:p>
+    <w:p>
+      <w:pPr>
+        <w:pStyle w:val="NoSpacing"/>
+      </w:pPr>
+      <w:r>
+        <w:tab/>
+        <w:t>&lt;NetworkInformation&gt;</w:t>
+      </w:r>
+    </w:p>
+    <w:p>
+      <w:pPr>
+        <w:pStyle w:val="NoSpacing"/>
+      </w:pPr>
+      <w:r>
+        <w:tab/>
+      </w:r>
+      <w:r>
+        <w:tab/>
+        <w:t>&lt;InterfaceInformation&gt;</w:t>
       </w:r>
     </w:p>
     <w:p>
@@ -2295,32 +1501,16 @@
       </w:r>
       <w:r>
         <w:tab/>
-        <w:t>&lt;/</w:t>
-      </w:r>
-      <w:proofErr w:type="spellStart"/>
-      <w:r>
-        <w:t>InterfaceInformation</w:t>
-      </w:r>
-      <w:proofErr w:type="spellEnd"/>
-      <w:r>
-        <w:t>&gt;</w:t>
-      </w:r>
-    </w:p>
-    <w:p>
-      <w:pPr>
-        <w:pStyle w:val="NoSpacing"/>
-      </w:pPr>
-      <w:r>
-        <w:tab/>
-        <w:t>&lt;/</w:t>
-      </w:r>
-      <w:proofErr w:type="spellStart"/>
-      <w:r>
-        <w:t>NetworkInformation</w:t>
-      </w:r>
-      <w:proofErr w:type="spellEnd"/>
-      <w:r>
-        <w:t>&gt;</w:t>
+        <w:t>&lt;/InterfaceInformation&gt;</w:t>
+      </w:r>
+    </w:p>
+    <w:p>
+      <w:pPr>
+        <w:pStyle w:val="NoSpacing"/>
+      </w:pPr>
+      <w:r>
+        <w:tab/>
+        <w:t>&lt;/NetworkInformation&gt;</w:t>
       </w:r>
     </w:p>
     <w:p>
@@ -2376,100 +1566,25 @@
         <w:pStyle w:val="NoSpacing"/>
       </w:pPr>
       <w:r>
-        <w:t>&lt;</w:t>
-      </w:r>
-      <w:proofErr w:type="spellStart"/>
-      <w:r>
-        <w:t>AutoPilot</w:t>
-      </w:r>
-      <w:proofErr w:type="spellEnd"/>
-      <w:r>
-        <w:t xml:space="preserve"> </w:t>
-      </w:r>
-      <w:proofErr w:type="spellStart"/>
-      <w:r>
-        <w:t>xmlns</w:t>
-      </w:r>
-      <w:proofErr w:type="spellEnd"/>
-      <w:r>
-        <w:t>="http://mars-o-matic.com" ID="</w:t>
-      </w:r>
-      <w:proofErr w:type="spellStart"/>
-      <w:r>
-        <w:t>OpexSoftware</w:t>
-      </w:r>
-      <w:proofErr w:type="gramStart"/>
-      <w:r>
-        <w:t>:Workflow:Software:IpTable</w:t>
-      </w:r>
-      <w:proofErr w:type="spellEnd"/>
-      <w:proofErr w:type="gramEnd"/>
-      <w:r>
-        <w:t>"</w:t>
-      </w:r>
-    </w:p>
-    <w:p>
-      <w:pPr>
-        <w:pStyle w:val="NoSpacing"/>
-      </w:pPr>
-      <w:r>
-        <w:tab/>
-      </w:r>
-      <w:proofErr w:type="spellStart"/>
-      <w:r>
-        <w:t>NodeType</w:t>
-      </w:r>
-      <w:proofErr w:type="spellEnd"/>
-      <w:r>
-        <w:t xml:space="preserve">="Software" </w:t>
-      </w:r>
-      <w:proofErr w:type="spellStart"/>
-      <w:r>
-        <w:t>SoftwareClass</w:t>
-      </w:r>
-      <w:proofErr w:type="spellEnd"/>
-      <w:r>
-        <w:t xml:space="preserve">="Automation" </w:t>
-      </w:r>
-    </w:p>
-    <w:p>
-      <w:pPr>
-        <w:pStyle w:val="NoSpacing"/>
-      </w:pPr>
-      <w:r>
-        <w:tab/>
-      </w:r>
-      <w:proofErr w:type="spellStart"/>
-      <w:r>
-        <w:t>SoftwareSubClass</w:t>
-      </w:r>
-      <w:proofErr w:type="spellEnd"/>
-      <w:r>
-        <w:t>="</w:t>
-      </w:r>
-      <w:proofErr w:type="spellStart"/>
-      <w:r>
-        <w:t>AutoPilot</w:t>
-      </w:r>
-      <w:proofErr w:type="spellEnd"/>
-      <w:r>
-        <w:t xml:space="preserve">" </w:t>
-      </w:r>
-      <w:proofErr w:type="spellStart"/>
-      <w:r>
-        <w:t>NodeName</w:t>
-      </w:r>
-      <w:proofErr w:type="spellEnd"/>
-      <w:r>
-        <w:t>="</w:t>
-      </w:r>
-      <w:proofErr w:type="spellStart"/>
-      <w:r>
-        <w:t>IpTable</w:t>
-      </w:r>
-      <w:proofErr w:type="spellEnd"/>
-      <w:r>
-        <w:t>"&gt;</w:t>
+        <w:t>&lt;AutoPilot xmlns="http://mars-o-matic.com" ID="OpexSoftware:Workflow:Software:IpTable"</w:t>
+      </w:r>
+    </w:p>
+    <w:p>
+      <w:pPr>
+        <w:pStyle w:val="NoSpacing"/>
+      </w:pPr>
+      <w:r>
+        <w:tab/>
+        <w:t xml:space="preserve">NodeType="Software" SoftwareClass="Automation" </w:t>
+      </w:r>
+    </w:p>
+    <w:p>
+      <w:pPr>
+        <w:pStyle w:val="NoSpacing"/>
+      </w:pPr>
+      <w:r>
+        <w:tab/>
+        <w:t>SoftwareSubClass="AutoPilot" NodeName="IpTable"&gt;</w:t>
       </w:r>
     </w:p>
     <w:p>
@@ -2490,45 +1605,19 @@
       </w:r>
       <w:r>
         <w:tab/>
-        <w:t>&lt;Node ID="</w:t>
-      </w:r>
-      <w:proofErr w:type="spellStart"/>
-      <w:r>
-        <w:t>OpexSoftware</w:t>
-      </w:r>
-      <w:proofErr w:type="gramStart"/>
-      <w:r>
-        <w:t>:Workflow:Machine:BD</w:t>
-      </w:r>
-      <w:proofErr w:type="spellEnd"/>
-      <w:proofErr w:type="gramEnd"/>
-      <w:r>
-        <w:t>" /&gt;</w:t>
-      </w:r>
-    </w:p>
-    <w:p>
-      <w:pPr>
-        <w:pStyle w:val="NoSpacing"/>
-      </w:pPr>
-      <w:r>
-        <w:tab/>
-      </w:r>
-      <w:r>
-        <w:tab/>
-        <w:t>&lt;Node ID="</w:t>
-      </w:r>
-      <w:proofErr w:type="spellStart"/>
-      <w:r>
-        <w:t>OpexSoftware</w:t>
-      </w:r>
-      <w:proofErr w:type="gramStart"/>
-      <w:r>
-        <w:t>:Workflow:Resource:WebResource</w:t>
-      </w:r>
-      <w:proofErr w:type="spellEnd"/>
-      <w:proofErr w:type="gramEnd"/>
-      <w:r>
-        <w:t>" /&gt;</w:t>
+        <w:t>&lt;Node ID="OpexSoftware:Workflow:Machine:BD" /&gt;</w:t>
+      </w:r>
+    </w:p>
+    <w:p>
+      <w:pPr>
+        <w:pStyle w:val="NoSpacing"/>
+      </w:pPr>
+      <w:r>
+        <w:tab/>
+      </w:r>
+      <w:r>
+        <w:tab/>
+        <w:t>&lt;Node ID="OpexSoftware:Workflow:Resource:WebResource" /&gt;</w:t>
       </w:r>
     </w:p>
     <w:p>
@@ -2546,39 +1635,15 @@
       </w:pPr>
       <w:r>
         <w:tab/>
-        <w:t>&lt;</w:t>
-      </w:r>
-      <w:proofErr w:type="spellStart"/>
-      <w:r>
-        <w:t>CustomerInformation</w:t>
-      </w:r>
-      <w:proofErr w:type="spellEnd"/>
-      <w:r>
-        <w:t xml:space="preserve"> ID="opex.com" Name="</w:t>
-      </w:r>
-      <w:proofErr w:type="spellStart"/>
-      <w:r>
-        <w:t>opex</w:t>
-      </w:r>
-      <w:proofErr w:type="spellEnd"/>
-      <w:r>
-        <w:t>"/&gt;</w:t>
-      </w:r>
-    </w:p>
-    <w:p>
-      <w:pPr>
-        <w:pStyle w:val="NoSpacing"/>
-      </w:pPr>
-      <w:r>
-        <w:t>&lt;/</w:t>
-      </w:r>
-      <w:proofErr w:type="spellStart"/>
-      <w:r>
-        <w:t>AutoPilot</w:t>
-      </w:r>
-      <w:proofErr w:type="spellEnd"/>
-      <w:r>
-        <w:t>&gt;</w:t>
+        <w:t>&lt;CustomerInformation ID="opex.com" Name="opex"/&gt;</w:t>
+      </w:r>
+    </w:p>
+    <w:p>
+      <w:pPr>
+        <w:pStyle w:val="NoSpacing"/>
+      </w:pPr>
+      <w:r>
+        <w:t>&lt;/AutoPilot&gt;</w:t>
       </w:r>
     </w:p>
     <w:p>
@@ -2626,68 +1691,15 @@
         <w:pStyle w:val="NoSpacing"/>
       </w:pPr>
       <w:r>
-        <w:t xml:space="preserve">&lt;Service </w:t>
-      </w:r>
-      <w:proofErr w:type="spellStart"/>
-      <w:r>
-        <w:t>xmlns</w:t>
-      </w:r>
-      <w:proofErr w:type="spellEnd"/>
-      <w:r>
-        <w:t>="http://mars-o-matic.com" ID="</w:t>
-      </w:r>
-      <w:proofErr w:type="spellStart"/>
-      <w:r>
-        <w:t>OpexSoftware</w:t>
-      </w:r>
-      <w:proofErr w:type="gramStart"/>
-      <w:r>
-        <w:t>:Workflow:Resource:WebResource</w:t>
-      </w:r>
-      <w:proofErr w:type="spellEnd"/>
-      <w:proofErr w:type="gramEnd"/>
-      <w:r>
-        <w:t xml:space="preserve">" </w:t>
-      </w:r>
-    </w:p>
-    <w:p>
-      <w:pPr>
-        <w:pStyle w:val="NoSpacing"/>
-      </w:pPr>
-      <w:proofErr w:type="spellStart"/>
-      <w:r>
-        <w:t>NodeType</w:t>
-      </w:r>
-      <w:proofErr w:type="spellEnd"/>
-      <w:r>
-        <w:t xml:space="preserve">="Resource" </w:t>
-      </w:r>
-      <w:proofErr w:type="spellStart"/>
-      <w:r>
-        <w:t>Re</w:t>
-      </w:r>
-      <w:r>
-        <w:t>sourceClass</w:t>
-      </w:r>
-      <w:proofErr w:type="spellEnd"/>
-      <w:r>
-        <w:t xml:space="preserve">="Service" </w:t>
-      </w:r>
-      <w:proofErr w:type="spellStart"/>
-      <w:r>
-        <w:t>NodeName</w:t>
-      </w:r>
-      <w:proofErr w:type="spellEnd"/>
-      <w:r>
-        <w:t>="</w:t>
-      </w:r>
-      <w:proofErr w:type="spellStart"/>
-      <w:r>
-        <w:t>WebResource</w:t>
-      </w:r>
-      <w:proofErr w:type="spellEnd"/>
-      <w:r>
-        <w:t>"&gt;</w:t>
+        <w:t xml:space="preserve">&lt;Service xmlns="http://mars-o-matic.com" ID="OpexSoftware:Workflow:Resource:WebResource" </w:t>
+      </w:r>
+    </w:p>
+    <w:p>
+      <w:pPr>
+        <w:pStyle w:val="NoSpacing"/>
+      </w:pPr>
+      <w:r>
+        <w:t>NodeType="Resource" ResourceClass="Service" NodeName="WebResource"&gt;</w:t>
       </w:r>
     </w:p>
     <w:p>
@@ -2708,41 +1720,15 @@
       </w:r>
       <w:r>
         <w:tab/>
-        <w:t>&lt;Node ID="</w:t>
-      </w:r>
-      <w:proofErr w:type="spellStart"/>
-      <w:r>
-        <w:t>OpexSoftware</w:t>
-      </w:r>
-      <w:proofErr w:type="gramStart"/>
-      <w:r>
-        <w:t>:Workflow:Software:IpTable</w:t>
-      </w:r>
-      <w:proofErr w:type="spellEnd"/>
-      <w:proofErr w:type="gramEnd"/>
-      <w:r>
-        <w:t>" /&gt;</w:t>
-      </w:r>
-    </w:p>
-    <w:p>
-      <w:pPr>
-        <w:pStyle w:val="NoSpacing"/>
-      </w:pPr>
-      <w:r>
-        <w:t xml:space="preserve">        &lt;Node ID="</w:t>
-      </w:r>
-      <w:proofErr w:type="spellStart"/>
-      <w:r>
-        <w:t>OpexSoftware</w:t>
-      </w:r>
-      <w:proofErr w:type="gramStart"/>
-      <w:r>
-        <w:t>:Workflow:Application:EnterpriseInfrastructure</w:t>
-      </w:r>
-      <w:proofErr w:type="spellEnd"/>
-      <w:proofErr w:type="gramEnd"/>
-      <w:r>
-        <w:t>" /&gt;</w:t>
+        <w:t>&lt;Node ID="OpexSoftware:Workflow:Software:IpTable" /&gt;</w:t>
+      </w:r>
+    </w:p>
+    <w:p>
+      <w:pPr>
+        <w:pStyle w:val="NoSpacing"/>
+      </w:pPr>
+      <w:r>
+        <w:t xml:space="preserve">        &lt;Node ID="OpexSoftware:Workflow:Application:EnterpriseInfrastructure" /&gt;</w:t>
       </w:r>
     </w:p>
     <w:p>
@@ -2760,26 +1746,7 @@
       </w:pPr>
       <w:r>
         <w:tab/>
-        <w:t>&lt;</w:t>
-      </w:r>
-      <w:proofErr w:type="spellStart"/>
-      <w:r>
-        <w:t>CustomerInformation</w:t>
-      </w:r>
-      <w:proofErr w:type="spellEnd"/>
-      <w:r>
-        <w:t xml:space="preserve"> ID="opex.com" Name=</w:t>
-      </w:r>
-      <w:r>
-        <w:t>"</w:t>
-      </w:r>
-      <w:proofErr w:type="spellStart"/>
-      <w:r>
-        <w:t>OpexSoftware</w:t>
-      </w:r>
-      <w:proofErr w:type="spellEnd"/>
-      <w:r>
-        <w:t>" /&gt;</w:t>
+        <w:t>&lt;CustomerInformation ID="opex.com" Name="OpexSoftware" /&gt;</w:t>
       </w:r>
     </w:p>
     <w:p>
@@ -2834,94 +1801,23 @@
         <w:pStyle w:val="NoSpacing"/>
       </w:pPr>
       <w:r>
-        <w:t>&lt;</w:t>
-      </w:r>
-      <w:proofErr w:type="spellStart"/>
-      <w:r>
-        <w:t>EnterpriseInfrastructure</w:t>
-      </w:r>
-      <w:proofErr w:type="spellEnd"/>
-      <w:r>
-        <w:t xml:space="preserve"> </w:t>
-      </w:r>
-      <w:proofErr w:type="spellStart"/>
-      <w:r>
-        <w:t>xmlns</w:t>
-      </w:r>
-      <w:proofErr w:type="spellEnd"/>
-      <w:r>
-        <w:t>="http://mars-o-matic.com" ID="</w:t>
-      </w:r>
-      <w:proofErr w:type="spellStart"/>
-      <w:r>
-        <w:t>OpexSoftware</w:t>
-      </w:r>
-      <w:proofErr w:type="gramStart"/>
-      <w:r>
-        <w:t>:Workflow:Application:EnterpriseInfrastructure</w:t>
-      </w:r>
-      <w:proofErr w:type="spellEnd"/>
-      <w:proofErr w:type="gramEnd"/>
-      <w:r>
-        <w:t xml:space="preserve">" </w:t>
-      </w:r>
-    </w:p>
-    <w:p>
-      <w:pPr>
-        <w:pStyle w:val="NoSpacing"/>
-      </w:pPr>
-      <w:proofErr w:type="spellStart"/>
-      <w:r>
-        <w:t>NodeType</w:t>
-      </w:r>
-      <w:proofErr w:type="spellEnd"/>
-      <w:r>
-        <w:t xml:space="preserve">="Application" </w:t>
-      </w:r>
-      <w:proofErr w:type="spellStart"/>
-      <w:r>
-        <w:t>ApplicationClass</w:t>
-      </w:r>
-      <w:proofErr w:type="spellEnd"/>
-      <w:r>
-        <w:t xml:space="preserve">="Enterprise" </w:t>
-      </w:r>
-    </w:p>
-    <w:p>
-      <w:pPr>
-        <w:pStyle w:val="NoSpacing"/>
-      </w:pPr>
-      <w:proofErr w:type="spellStart"/>
-      <w:r>
-        <w:t>ApplicationSubClass</w:t>
-      </w:r>
-      <w:proofErr w:type="spellEnd"/>
-      <w:r>
-        <w:t>="</w:t>
-      </w:r>
-      <w:proofErr w:type="spellStart"/>
-      <w:r>
-        <w:t>EnterpriseInfrastructure</w:t>
-      </w:r>
-      <w:proofErr w:type="spellEnd"/>
-      <w:r>
-        <w:t xml:space="preserve">" </w:t>
-      </w:r>
-      <w:proofErr w:type="spellStart"/>
-      <w:r>
-        <w:t>NodeName</w:t>
-      </w:r>
-      <w:proofErr w:type="spellEnd"/>
-      <w:r>
-        <w:t>="</w:t>
-      </w:r>
-      <w:proofErr w:type="spellStart"/>
-      <w:r>
-        <w:t>EnterpriseInfrastructure</w:t>
-      </w:r>
-      <w:proofErr w:type="spellEnd"/>
-      <w:r>
-        <w:t>"&gt;</w:t>
+        <w:t xml:space="preserve">&lt;EnterpriseInfrastructure xmlns="http://mars-o-matic.com" ID="OpexSoftware:Workflow:Application:EnterpriseInfrastructure" </w:t>
+      </w:r>
+    </w:p>
+    <w:p>
+      <w:pPr>
+        <w:pStyle w:val="NoSpacing"/>
+      </w:pPr>
+      <w:r>
+        <w:t xml:space="preserve">NodeType="Application" ApplicationClass="Enterprise" </w:t>
+      </w:r>
+    </w:p>
+    <w:p>
+      <w:pPr>
+        <w:pStyle w:val="NoSpacing"/>
+      </w:pPr>
+      <w:r>
+        <w:t>ApplicationSubClass="EnterpriseInfrastructure" NodeName="EnterpriseInfrastructure"&gt;</w:t>
       </w:r>
     </w:p>
     <w:p>
@@ -2942,20 +1838,7 @@
       </w:r>
       <w:r>
         <w:tab/>
-        <w:t>&lt;Node ID="</w:t>
-      </w:r>
-      <w:proofErr w:type="spellStart"/>
-      <w:r>
-        <w:t>OpexSoftware</w:t>
-      </w:r>
-      <w:proofErr w:type="gramStart"/>
-      <w:r>
-        <w:t>:Workflow:Resource:WebResource</w:t>
-      </w:r>
-      <w:proofErr w:type="spellEnd"/>
-      <w:proofErr w:type="gramEnd"/>
-      <w:r>
-        <w:t>" /&gt;</w:t>
+        <w:t>&lt;Node ID="OpexSoftware:Workflow:Resource:WebResource" /&gt;</w:t>
       </w:r>
     </w:p>
     <w:p>
@@ -2973,47 +1856,21 @@
       </w:pPr>
       <w:r>
         <w:tab/>
-        <w:t>&lt;</w:t>
-      </w:r>
-      <w:proofErr w:type="spellStart"/>
-      <w:r>
-        <w:t>CustomerInformation</w:t>
-      </w:r>
-      <w:proofErr w:type="spellEnd"/>
-      <w:r>
-        <w:t xml:space="preserve"> ID="opex.com" Name="</w:t>
-      </w:r>
-      <w:proofErr w:type="spellStart"/>
-      <w:r>
-        <w:t>OpexSoftware</w:t>
-      </w:r>
-      <w:proofErr w:type="spellEnd"/>
-      <w:r>
-        <w:t>" /&gt;</w:t>
-      </w:r>
-    </w:p>
-    <w:p>
-      <w:pPr>
-        <w:pStyle w:val="NoSpacing"/>
-      </w:pPr>
-      <w:r>
-        <w:t>&lt;/</w:t>
-      </w:r>
-      <w:proofErr w:type="spellStart"/>
-      <w:r>
-        <w:t>EnterpriseInfrastructure</w:t>
-      </w:r>
-      <w:proofErr w:type="spellEnd"/>
-      <w:r>
-        <w:t>&gt;</w:t>
-      </w:r>
-    </w:p>
-    <w:p>
-      <w:pPr>
-        <w:pStyle w:val="NoSpacing"/>
-      </w:pPr>
-      <w:bookmarkStart w:id="0" w:name="_GoBack"/>
-      <w:bookmarkEnd w:id="0"/>
+        <w:t>&lt;CustomerInformation ID="opex.com" Name="OpexSoftware" /&gt;</w:t>
+      </w:r>
+    </w:p>
+    <w:p>
+      <w:pPr>
+        <w:pStyle w:val="NoSpacing"/>
+      </w:pPr>
+      <w:r>
+        <w:t>&lt;/EnterpriseInfrastructure&gt;</w:t>
+      </w:r>
+    </w:p>
+    <w:p>
+      <w:pPr>
+        <w:pStyle w:val="NoSpacing"/>
+      </w:pPr>
     </w:p>
     <w:sectPr>
       <w:pgSz w:w="12240" w:h="15840"/>

</xml_diff>